<commit_message>
formatting updates and some new music
</commit_message>
<xml_diff>
--- a/Setlist_1/Blurred Lines.docx
+++ b/Setlist_1/Blurred Lines.docx
@@ -10,17 +10,11 @@
     <w:p/>
     <w:p>
       <w:r>
-        <w:t xml:space="preserve">G G7 G G7 G G7 </w:t>
-      </w:r>
-      <w:r>
-        <w:t xml:space="preserve">G </w:t>
+        <w:t xml:space="preserve">G G7 G G7 G G7 G </w:t>
       </w:r>
       <w:proofErr w:type="gramStart"/>
       <w:r>
-        <w:t xml:space="preserve">G7 </w:t>
-      </w:r>
-      <w:r>
-        <w:t xml:space="preserve"> </w:t>
+        <w:t xml:space="preserve">G7  </w:t>
       </w:r>
       <w:r>
         <w:rPr>
@@ -37,10 +31,7 @@
         <w:t xml:space="preserve"> </w:t>
       </w:r>
       <w:r>
-        <w:t xml:space="preserve">D D7 D D7 D  D7 </w:t>
-      </w:r>
-      <w:r>
-        <w:t>D  D7</w:t>
+        <w:t>D D7 D D7 D  D7 D  D7</w:t>
       </w:r>
     </w:p>
     <w:p>
@@ -82,24 +73,24 @@
       <w:r>
         <w:t>G7 353433</w:t>
       </w:r>
-    </w:p>
-    <w:p>
-      <w:r>
-        <w:t xml:space="preserve">D7 </w:t>
-      </w:r>
-      <w:r>
-        <w:t>575855</w:t>
-      </w:r>
-    </w:p>
-    <w:p>
-      <w:r>
-        <w:t>Walk down</w:t>
-      </w:r>
-      <w:r>
-        <w:t>:</w:t>
-      </w:r>
       <w:bookmarkStart w:id="0" w:name="_GoBack"/>
       <w:bookmarkEnd w:id="0"/>
+    </w:p>
+    <w:p>
+      <w:r>
+        <w:t xml:space="preserve">D7 </w:t>
+      </w:r>
+      <w:r>
+        <w:t>575855</w:t>
+      </w:r>
+    </w:p>
+    <w:p>
+      <w:r>
+        <w:t>Walk down</w:t>
+      </w:r>
+      <w:r>
+        <w:t>:</w:t>
+      </w:r>
     </w:p>
     <w:p>
       <w:pPr>
@@ -318,11 +309,32 @@
       <w:r>
         <w:rPr>
           <w:rFonts w:ascii="Courier New" w:eastAsia="Times New Roman" w:hAnsi="Courier New" w:cs="Courier New"/>
-          <w:color w:val="000000"/>
-          <w:sz w:val="18"/>
-          <w:szCs w:val="18"/>
-        </w:rPr>
-        <w:t xml:space="preserve">   CAPO on 2nd FRET or singing Dare by </w:t>
+          <w:b/>
+          <w:color w:val="000000"/>
+          <w:sz w:val="18"/>
+          <w:szCs w:val="18"/>
+        </w:rPr>
+        <w:t xml:space="preserve">   </w:t>
+      </w:r>
+      <w:r>
+        <w:rPr>
+          <w:rFonts w:ascii="Courier New" w:eastAsia="Times New Roman" w:hAnsi="Courier New" w:cs="Courier New"/>
+          <w:b/>
+          <w:color w:val="000000"/>
+          <w:sz w:val="18"/>
+          <w:szCs w:val="18"/>
+          <w:highlight w:val="yellow"/>
+        </w:rPr>
+        <w:t>CAPO on 2nd FRET</w:t>
+      </w:r>
+      <w:r>
+        <w:rPr>
+          <w:rFonts w:ascii="Courier New" w:eastAsia="Times New Roman" w:hAnsi="Courier New" w:cs="Courier New"/>
+          <w:color w:val="000000"/>
+          <w:sz w:val="18"/>
+          <w:szCs w:val="18"/>
+        </w:rPr>
+        <w:t xml:space="preserve"> or singing Dare by </w:t>
       </w:r>
       <w:proofErr w:type="spellStart"/>
       <w:r>

</xml_diff>